<commit_message>
Update Checklist with correct perf numbers, numerics used
</commit_message>
<xml_diff>
--- a/open/hls4ml/systems/TinyMLPerf v0.1 Submission Checklist.docx
+++ b/open/hls4ml/systems/TinyMLPerf v0.1 Submission Checklist.docx
@@ -42,163 +42,128 @@
           <w:b/>
           <w:bCs/>
         </w:rPr>
-        <w:t>✓</w:t>
-      </w:r>
+        <w:t xml:space="preserve">✓   </w:t>
+      </w:r>
+      <w:r>
+        <w:t>Open</w:t>
+      </w:r>
+    </w:p>
+    <w:p>
+      <w:pPr>
+        <w:numPr>
+          <w:ilvl w:val="0"/>
+          <w:numId w:val="11"/>
+        </w:numPr>
+      </w:pPr>
+      <w:r>
+        <w:t>Closed</w:t>
+      </w:r>
+    </w:p>
+    <w:p/>
+    <w:p>
+      <w:r>
+        <w:t>Category (check one):</w:t>
+      </w:r>
+    </w:p>
+    <w:p>
+      <w:pPr>
+        <w:ind w:left="450"/>
+      </w:pPr>
       <w:r>
         <w:rPr>
           <w:rFonts w:ascii="Segoe UI Symbol" w:hAnsi="Segoe UI Symbol" w:cs="Segoe UI Symbol"/>
           <w:b/>
           <w:bCs/>
         </w:rPr>
-        <w:t xml:space="preserve">   </w:t>
-      </w:r>
-      <w:r>
-        <w:t>Open</w:t>
+        <w:t xml:space="preserve">✓   </w:t>
+      </w:r>
+      <w:r>
+        <w:t>Available</w:t>
       </w:r>
     </w:p>
     <w:p>
       <w:pPr>
         <w:numPr>
           <w:ilvl w:val="0"/>
-          <w:numId w:val="11"/>
+          <w:numId w:val="5"/>
         </w:numPr>
       </w:pPr>
       <w:r>
-        <w:t>Closed</w:t>
+        <w:t>Preview</w:t>
+      </w:r>
+    </w:p>
+    <w:p>
+      <w:pPr>
+        <w:numPr>
+          <w:ilvl w:val="0"/>
+          <w:numId w:val="5"/>
+        </w:numPr>
+      </w:pPr>
+      <w:r>
+        <w:t>Research, Development, and Internal (RDI)</w:t>
       </w:r>
     </w:p>
     <w:p/>
     <w:p>
       <w:r>
-        <w:t>Category (check one):</w:t>
-      </w:r>
-    </w:p>
-    <w:p>
-      <w:pPr>
-        <w:ind w:left="450"/>
-      </w:pPr>
+        <w:t>Benchmark(s) (check all that apply):</w:t>
+      </w:r>
+    </w:p>
+    <w:p>
+      <w:pPr>
+        <w:numPr>
+          <w:ilvl w:val="0"/>
+          <w:numId w:val="5"/>
+        </w:numPr>
+      </w:pPr>
+      <w:r>
+        <w:t>Visual Wake Words</w:t>
+      </w:r>
+    </w:p>
+    <w:p>
+      <w:pPr>
+        <w:numPr>
+          <w:ilvl w:val="0"/>
+          <w:numId w:val="5"/>
+        </w:numPr>
+      </w:pPr>
+      <w:r>
+        <w:t>Keyword Spotting</w:t>
+      </w:r>
+    </w:p>
+    <w:p>
+      <w:pPr>
+        <w:ind w:left="540"/>
+      </w:pPr>
+      <w:proofErr w:type="gramStart"/>
       <w:r>
         <w:rPr>
           <w:rFonts w:ascii="Segoe UI Symbol" w:hAnsi="Segoe UI Symbol" w:cs="Segoe UI Symbol"/>
           <w:b/>
           <w:bCs/>
         </w:rPr>
-        <w:t>✓</w:t>
-      </w:r>
+        <w:t xml:space="preserve">✓  </w:t>
+      </w:r>
+      <w:r>
+        <w:t>Anomaly</w:t>
+      </w:r>
+      <w:proofErr w:type="gramEnd"/>
+      <w:r>
+        <w:t xml:space="preserve"> Detection</w:t>
+      </w:r>
+    </w:p>
+    <w:p>
+      <w:pPr>
+        <w:ind w:left="540"/>
+      </w:pPr>
+      <w:proofErr w:type="gramStart"/>
       <w:r>
         <w:rPr>
           <w:rFonts w:ascii="Segoe UI Symbol" w:hAnsi="Segoe UI Symbol" w:cs="Segoe UI Symbol"/>
           <w:b/>
           <w:bCs/>
         </w:rPr>
-        <w:t xml:space="preserve">   </w:t>
-      </w:r>
-      <w:r>
-        <w:t>Available</w:t>
-      </w:r>
-    </w:p>
-    <w:p>
-      <w:pPr>
-        <w:numPr>
-          <w:ilvl w:val="0"/>
-          <w:numId w:val="5"/>
-        </w:numPr>
-      </w:pPr>
-      <w:r>
-        <w:t>Preview</w:t>
-      </w:r>
-    </w:p>
-    <w:p>
-      <w:pPr>
-        <w:numPr>
-          <w:ilvl w:val="0"/>
-          <w:numId w:val="5"/>
-        </w:numPr>
-      </w:pPr>
-      <w:r>
-        <w:t>Research, Development, and Internal (RDI)</w:t>
-      </w:r>
-    </w:p>
-    <w:p/>
-    <w:p>
-      <w:r>
-        <w:t xml:space="preserve">Benchmark(s) </w:t>
-      </w:r>
-      <w:r>
-        <w:t>(check all that apply):</w:t>
-      </w:r>
-    </w:p>
-    <w:p>
-      <w:pPr>
-        <w:numPr>
-          <w:ilvl w:val="0"/>
-          <w:numId w:val="5"/>
-        </w:numPr>
-      </w:pPr>
-      <w:r>
-        <w:t>Visual Wake Words</w:t>
-      </w:r>
-    </w:p>
-    <w:p>
-      <w:pPr>
-        <w:numPr>
-          <w:ilvl w:val="0"/>
-          <w:numId w:val="5"/>
-        </w:numPr>
-      </w:pPr>
-      <w:r>
-        <w:t>Keyword Spotting</w:t>
-      </w:r>
-    </w:p>
-    <w:p>
-      <w:pPr>
-        <w:ind w:left="540"/>
-      </w:pPr>
-      <w:proofErr w:type="gramStart"/>
-      <w:r>
-        <w:rPr>
-          <w:rFonts w:ascii="Segoe UI Symbol" w:hAnsi="Segoe UI Symbol" w:cs="Segoe UI Symbol"/>
-          <w:b/>
-          <w:bCs/>
-        </w:rPr>
-        <w:t>✓</w:t>
-      </w:r>
-      <w:r>
-        <w:rPr>
-          <w:rFonts w:ascii="Segoe UI Symbol" w:hAnsi="Segoe UI Symbol" w:cs="Segoe UI Symbol"/>
-          <w:b/>
-          <w:bCs/>
-        </w:rPr>
-        <w:t xml:space="preserve">  </w:t>
-      </w:r>
-      <w:r>
-        <w:t>Anomaly</w:t>
-      </w:r>
-      <w:proofErr w:type="gramEnd"/>
-      <w:r>
-        <w:t xml:space="preserve"> Detection</w:t>
-      </w:r>
-    </w:p>
-    <w:p>
-      <w:pPr>
-        <w:ind w:left="540"/>
-      </w:pPr>
-      <w:proofErr w:type="gramStart"/>
-      <w:r>
-        <w:rPr>
-          <w:rFonts w:ascii="Segoe UI Symbol" w:hAnsi="Segoe UI Symbol" w:cs="Segoe UI Symbol"/>
-          <w:b/>
-          <w:bCs/>
-        </w:rPr>
-        <w:t>✓</w:t>
-      </w:r>
-      <w:r>
-        <w:rPr>
-          <w:rFonts w:ascii="Segoe UI Symbol" w:hAnsi="Segoe UI Symbol" w:cs="Segoe UI Symbol"/>
-          <w:b/>
-          <w:bCs/>
-        </w:rPr>
-        <w:t xml:space="preserve">  </w:t>
+        <w:t xml:space="preserve">✓  </w:t>
       </w:r>
       <w:r>
         <w:t>Image</w:t>
@@ -406,6 +371,12 @@
               </w:pBdr>
               <w:spacing w:line="240" w:lineRule="auto"/>
             </w:pPr>
+            <w:r>
+              <w:t>74.6%</w:t>
+            </w:r>
+            <w:r>
+              <w:t>/82%</w:t>
+            </w:r>
           </w:p>
         </w:tc>
       </w:tr>
@@ -495,7 +466,10 @@
               <w:spacing w:line="240" w:lineRule="auto"/>
             </w:pPr>
             <w:r>
-              <w:t>11%/51%</w:t>
+              <w:t>76.5%</w:t>
+            </w:r>
+            <w:r>
+              <w:t>/88%</w:t>
             </w:r>
           </w:p>
         </w:tc>
@@ -554,10 +528,7 @@
         </w:numPr>
       </w:pPr>
       <w:r>
-        <w:t>Yes (Image Classifica</w:t>
-      </w:r>
-      <w:r>
-        <w:t>tion ... 85% Accuracy)</w:t>
+        <w:t>Yes (Image Classification ... 85% Accuracy)</w:t>
       </w:r>
     </w:p>
     <w:p>
@@ -587,15 +558,7 @@
           <w:b/>
           <w:bCs/>
         </w:rPr>
-        <w:t>✓</w:t>
-      </w:r>
-      <w:r>
-        <w:rPr>
-          <w:rFonts w:ascii="Segoe UI Symbol" w:hAnsi="Segoe UI Symbol" w:cs="Segoe UI Symbol"/>
-          <w:b/>
-          <w:bCs/>
-        </w:rPr>
-        <w:t xml:space="preserve">   </w:t>
+        <w:t xml:space="preserve">✓   </w:t>
       </w:r>
       <w:r>
         <w:t>Yes</w:t>
@@ -615,10 +578,7 @@
     <w:p/>
     <w:p>
       <w:r>
-        <w:t>For each SUT and benchmark, does the submission use the EE</w:t>
-      </w:r>
-      <w:r>
-        <w:t>MBC Runner? (check one)</w:t>
+        <w:t>For each SUT and benchmark, does the submission use the EEMBC Runner? (check one)</w:t>
       </w:r>
     </w:p>
     <w:p>
@@ -632,15 +592,40 @@
           <w:bCs/>
         </w:rPr>
         <w:lastRenderedPageBreak/>
-        <w:t>✓</w:t>
-      </w:r>
+        <w:t xml:space="preserve">✓   </w:t>
+      </w:r>
+      <w:r>
+        <w:t>Yes</w:t>
+      </w:r>
+    </w:p>
+    <w:p>
+      <w:pPr>
+        <w:numPr>
+          <w:ilvl w:val="0"/>
+          <w:numId w:val="6"/>
+        </w:numPr>
+      </w:pPr>
+      <w:r>
+        <w:t>No</w:t>
+      </w:r>
+    </w:p>
+    <w:p/>
+    <w:p>
+      <w:r>
+        <w:t>For each SUT and benchmark, is the same code run in accuracy and performance modes? (check one)</w:t>
+      </w:r>
+    </w:p>
+    <w:p>
+      <w:pPr>
+        <w:ind w:left="360"/>
+      </w:pPr>
       <w:r>
         <w:rPr>
           <w:rFonts w:ascii="Segoe UI Symbol" w:hAnsi="Segoe UI Symbol" w:cs="Segoe UI Symbol"/>
           <w:b/>
           <w:bCs/>
         </w:rPr>
-        <w:t xml:space="preserve">   </w:t>
+        <w:t xml:space="preserve">✓   </w:t>
       </w:r>
       <w:r>
         <w:t>Yes</w:t>
@@ -650,7 +635,7 @@
       <w:pPr>
         <w:numPr>
           <w:ilvl w:val="0"/>
-          <w:numId w:val="6"/>
+          <w:numId w:val="2"/>
         </w:numPr>
       </w:pPr>
       <w:r>
@@ -660,7 +645,18 @@
     <w:p/>
     <w:p>
       <w:r>
-        <w:t>For each SUT and benchmark, is the same code run in accuracy and performance modes? (check one)</w:t>
+        <w:t>Are the weights calibrated using data outside of the official calibration set? (check one)</w:t>
+      </w:r>
+    </w:p>
+    <w:p>
+      <w:pPr>
+        <w:numPr>
+          <w:ilvl w:val="0"/>
+          <w:numId w:val="3"/>
+        </w:numPr>
+      </w:pPr>
+      <w:r>
+        <w:t>Yes</w:t>
       </w:r>
     </w:p>
     <w:p>
@@ -673,46 +669,62 @@
           <w:b/>
           <w:bCs/>
         </w:rPr>
-        <w:t>✓</w:t>
-      </w:r>
+        <w:t xml:space="preserve">✓    </w:t>
+      </w:r>
+      <w:r>
+        <w:t>No</w:t>
+      </w:r>
+    </w:p>
+    <w:p/>
+    <w:p>
+      <w:r>
+        <w:t xml:space="preserve">What </w:t>
+      </w:r>
+      <w:proofErr w:type="spellStart"/>
+      <w:r>
+        <w:t>numerics</w:t>
+      </w:r>
+      <w:proofErr w:type="spellEnd"/>
+      <w:r>
+        <w:t xml:space="preserve"> does the submission use? (check all that apply)</w:t>
+      </w:r>
+    </w:p>
+    <w:p>
+      <w:pPr>
+        <w:numPr>
+          <w:ilvl w:val="0"/>
+          <w:numId w:val="7"/>
+        </w:numPr>
+      </w:pPr>
+      <w:r>
+        <w:t>INT4</w:t>
+      </w:r>
+    </w:p>
+    <w:p>
+      <w:pPr>
+        <w:ind w:left="360"/>
+      </w:pPr>
       <w:r>
         <w:rPr>
           <w:rFonts w:ascii="Segoe UI Symbol" w:hAnsi="Segoe UI Symbol" w:cs="Segoe UI Symbol"/>
           <w:b/>
           <w:bCs/>
         </w:rPr>
-        <w:t xml:space="preserve">   </w:t>
-      </w:r>
-      <w:r>
-        <w:t>Yes</w:t>
+        <w:t xml:space="preserve">✓   </w:t>
+      </w:r>
+      <w:r>
+        <w:t>INT8</w:t>
       </w:r>
     </w:p>
     <w:p>
       <w:pPr>
         <w:numPr>
           <w:ilvl w:val="0"/>
-          <w:numId w:val="2"/>
+          <w:numId w:val="7"/>
         </w:numPr>
       </w:pPr>
       <w:r>
-        <w:t>No</w:t>
-      </w:r>
-    </w:p>
-    <w:p/>
-    <w:p>
-      <w:r>
-        <w:t>Are the weights calibrated using data outside of the official calibration set? (check one)</w:t>
-      </w:r>
-    </w:p>
-    <w:p>
-      <w:pPr>
-        <w:numPr>
-          <w:ilvl w:val="0"/>
-          <w:numId w:val="3"/>
-        </w:numPr>
-      </w:pPr>
-      <w:r>
-        <w:t>Yes</w:t>
+        <w:t>INT16</w:t>
       </w:r>
     </w:p>
     <w:p>
@@ -725,35 +737,210 @@
           <w:b/>
           <w:bCs/>
         </w:rPr>
-        <w:t>✓</w:t>
-      </w:r>
+        <w:t xml:space="preserve">✓   </w:t>
+      </w:r>
+      <w:r>
+        <w:t>UINT8</w:t>
+      </w:r>
+    </w:p>
+    <w:p>
+      <w:pPr>
+        <w:numPr>
+          <w:ilvl w:val="0"/>
+          <w:numId w:val="7"/>
+        </w:numPr>
+      </w:pPr>
+      <w:r>
+        <w:t>UINT16</w:t>
+      </w:r>
+    </w:p>
+    <w:p>
+      <w:pPr>
+        <w:numPr>
+          <w:ilvl w:val="0"/>
+          <w:numId w:val="7"/>
+        </w:numPr>
+      </w:pPr>
+      <w:r>
+        <w:t>FP11</w:t>
+      </w:r>
+    </w:p>
+    <w:p>
+      <w:pPr>
+        <w:numPr>
+          <w:ilvl w:val="0"/>
+          <w:numId w:val="7"/>
+        </w:numPr>
+      </w:pPr>
+      <w:r>
+        <w:t>FP16</w:t>
+      </w:r>
+      <w:bookmarkStart w:id="0" w:name="_GoBack"/>
+      <w:bookmarkEnd w:id="0"/>
+    </w:p>
+    <w:p>
+      <w:pPr>
+        <w:numPr>
+          <w:ilvl w:val="0"/>
+          <w:numId w:val="7"/>
+        </w:numPr>
+      </w:pPr>
+      <w:r>
+        <w:t>BF16</w:t>
+      </w:r>
+    </w:p>
+    <w:p>
+      <w:pPr>
+        <w:numPr>
+          <w:ilvl w:val="0"/>
+          <w:numId w:val="7"/>
+        </w:numPr>
+      </w:pPr>
+      <w:r>
+        <w:t>FP32</w:t>
+      </w:r>
+    </w:p>
+    <w:p>
+      <w:pPr>
+        <w:ind w:left="360"/>
+      </w:pPr>
       <w:r>
         <w:rPr>
           <w:rFonts w:ascii="Segoe UI Symbol" w:hAnsi="Segoe UI Symbol" w:cs="Segoe UI Symbol"/>
           <w:b/>
           <w:bCs/>
         </w:rPr>
-        <w:t xml:space="preserve">    </w:t>
-      </w:r>
-      <w:r>
-        <w:t>No</w:t>
+        <w:t xml:space="preserve">✓   </w:t>
+      </w:r>
+      <w:r>
+        <w:t>Other, please specify:</w:t>
+      </w:r>
+      <w:r>
+        <w:t xml:space="preserve"> </w:t>
+      </w:r>
+      <w:proofErr w:type="spellStart"/>
+      <w:r>
+        <w:t>ap_fixed</w:t>
+      </w:r>
+      <w:proofErr w:type="spellEnd"/>
+      <w:r>
+        <w:t xml:space="preserve"> </w:t>
+      </w:r>
+      <w:r>
+        <w:t>&lt;32,6&gt;, &lt;</w:t>
+      </w:r>
+      <w:r>
+        <w:t>16</w:t>
+      </w:r>
+      <w:r>
+        <w:t>,6&gt;,</w:t>
+      </w:r>
+      <w:r>
+        <w:t xml:space="preserve"> </w:t>
+      </w:r>
+      <w:r>
+        <w:t>&lt;14,6&gt;</w:t>
+      </w:r>
+      <w:r>
+        <w:t>,</w:t>
+      </w:r>
+      <w:r>
+        <w:t xml:space="preserve"> &lt;</w:t>
+      </w:r>
+      <w:r>
+        <w:t>11</w:t>
+      </w:r>
+      <w:r>
+        <w:t>,</w:t>
+      </w:r>
+      <w:r>
+        <w:t>11</w:t>
+      </w:r>
+      <w:r>
+        <w:t>&gt;,</w:t>
+      </w:r>
+      <w:r>
+        <w:t xml:space="preserve"> </w:t>
+      </w:r>
+      <w:r>
+        <w:t>&lt;</w:t>
+      </w:r>
+      <w:r>
+        <w:t>11</w:t>
+      </w:r>
+      <w:r>
+        <w:t>,6&gt;,  &lt;11,1&gt;,</w:t>
+      </w:r>
+      <w:r>
+        <w:t xml:space="preserve"> </w:t>
+      </w:r>
+      <w:r>
+        <w:t>&lt;12,6&gt;</w:t>
+      </w:r>
+      <w:r>
+        <w:t xml:space="preserve">, </w:t>
+      </w:r>
+      <w:r>
+        <w:t>&lt;9,6&gt;</w:t>
+      </w:r>
+      <w:r>
+        <w:t xml:space="preserve">, </w:t>
+      </w:r>
+      <w:r>
+        <w:t>&lt;8,</w:t>
+      </w:r>
+      <w:r>
+        <w:t>8</w:t>
+      </w:r>
+      <w:r>
+        <w:t>&gt;,</w:t>
+      </w:r>
+      <w:r>
+        <w:t xml:space="preserve"> </w:t>
+      </w:r>
+      <w:r>
+        <w:t>&lt;8,</w:t>
+      </w:r>
+      <w:r>
+        <w:t>6</w:t>
+      </w:r>
+      <w:r>
+        <w:t>&gt;</w:t>
+      </w:r>
+      <w:r>
+        <w:t xml:space="preserve">, </w:t>
+      </w:r>
+      <w:r>
+        <w:t>&lt;8,</w:t>
+      </w:r>
+      <w:r>
+        <w:t>3</w:t>
+      </w:r>
+      <w:r>
+        <w:t>&gt;</w:t>
+      </w:r>
+      <w:r>
+        <w:t>,</w:t>
+      </w:r>
+      <w:r>
+        <w:t xml:space="preserve"> </w:t>
+      </w:r>
+      <w:proofErr w:type="spellStart"/>
+      <w:r>
+        <w:t>ap_ufixed</w:t>
+      </w:r>
+      <w:proofErr w:type="spellEnd"/>
+      <w:r>
+        <w:t xml:space="preserve"> </w:t>
+      </w:r>
+      <w:r>
+        <w:t>&lt;8,0&gt;</w:t>
       </w:r>
     </w:p>
     <w:p/>
     <w:p>
       <w:r>
-        <w:t xml:space="preserve">What </w:t>
-      </w:r>
-      <w:proofErr w:type="spellStart"/>
-      <w:r>
-        <w:t>numerics</w:t>
-      </w:r>
-      <w:proofErr w:type="spellEnd"/>
-      <w:r>
-        <w:t xml:space="preserve"> does th</w:t>
-      </w:r>
-      <w:r>
-        <w:t>e submission use? (check all that apply)</w:t>
+        <w:t>What backend does the submission use? (check all that apply)</w:t>
       </w:r>
     </w:p>
     <w:p>
@@ -764,31 +951,7 @@
         </w:numPr>
       </w:pPr>
       <w:r>
-        <w:t>INT4</w:t>
-      </w:r>
-    </w:p>
-    <w:p>
-      <w:pPr>
-        <w:ind w:left="360"/>
-      </w:pPr>
-      <w:r>
-        <w:rPr>
-          <w:rFonts w:ascii="Segoe UI Symbol" w:hAnsi="Segoe UI Symbol" w:cs="Segoe UI Symbol"/>
-          <w:b/>
-          <w:bCs/>
-        </w:rPr>
-        <w:t>✓</w:t>
-      </w:r>
-      <w:r>
-        <w:rPr>
-          <w:rFonts w:ascii="Segoe UI Symbol" w:hAnsi="Segoe UI Symbol" w:cs="Segoe UI Symbol"/>
-          <w:b/>
-          <w:bCs/>
-        </w:rPr>
-        <w:t xml:space="preserve">   </w:t>
-      </w:r>
-      <w:r>
-        <w:t>INT8</w:t>
+        <w:t>Vendor backend, please name:</w:t>
       </w:r>
     </w:p>
     <w:p>
@@ -799,31 +962,7 @@
         </w:numPr>
       </w:pPr>
       <w:r>
-        <w:t>INT16</w:t>
-      </w:r>
-    </w:p>
-    <w:p>
-      <w:pPr>
-        <w:ind w:left="360"/>
-      </w:pPr>
-      <w:r>
-        <w:rPr>
-          <w:rFonts w:ascii="Segoe UI Symbol" w:hAnsi="Segoe UI Symbol" w:cs="Segoe UI Symbol"/>
-          <w:b/>
-          <w:bCs/>
-        </w:rPr>
-        <w:t>✓</w:t>
-      </w:r>
-      <w:r>
-        <w:rPr>
-          <w:rFonts w:ascii="Segoe UI Symbol" w:hAnsi="Segoe UI Symbol" w:cs="Segoe UI Symbol"/>
-          <w:b/>
-          <w:bCs/>
-        </w:rPr>
-        <w:t xml:space="preserve">   </w:t>
-      </w:r>
-      <w:r>
-        <w:t>UINT8</w:t>
+        <w:t>TF-Lite Micro</w:t>
       </w:r>
     </w:p>
     <w:p>
@@ -834,51 +973,7 @@
         </w:numPr>
       </w:pPr>
       <w:r>
-        <w:t>UINT16</w:t>
-      </w:r>
-    </w:p>
-    <w:p>
-      <w:pPr>
-        <w:numPr>
-          <w:ilvl w:val="0"/>
-          <w:numId w:val="7"/>
-        </w:numPr>
-      </w:pPr>
-      <w:r>
-        <w:t>FP11</w:t>
-      </w:r>
-    </w:p>
-    <w:p>
-      <w:pPr>
-        <w:numPr>
-          <w:ilvl w:val="0"/>
-          <w:numId w:val="7"/>
-        </w:numPr>
-      </w:pPr>
-      <w:r>
-        <w:t>FP16</w:t>
-      </w:r>
-    </w:p>
-    <w:p>
-      <w:pPr>
-        <w:numPr>
-          <w:ilvl w:val="0"/>
-          <w:numId w:val="7"/>
-        </w:numPr>
-      </w:pPr>
-      <w:r>
-        <w:t>BF16</w:t>
-      </w:r>
-    </w:p>
-    <w:p>
-      <w:pPr>
-        <w:numPr>
-          <w:ilvl w:val="0"/>
-          <w:numId w:val="7"/>
-        </w:numPr>
-      </w:pPr>
-      <w:r>
-        <w:t>FP32</w:t>
+        <w:t>Micro TVM</w:t>
       </w:r>
     </w:p>
     <w:p>
@@ -894,80 +989,6 @@
         <w:t xml:space="preserve">✓ </w:t>
       </w:r>
       <w:r>
-        <w:rPr>
-          <w:rFonts w:ascii="Segoe UI Symbol" w:hAnsi="Segoe UI Symbol" w:cs="Segoe UI Symbol"/>
-          <w:b/>
-          <w:bCs/>
-        </w:rPr>
-        <w:t xml:space="preserve">  </w:t>
-      </w:r>
-      <w:r>
-        <w:t>Other, please specify:</w:t>
-      </w:r>
-      <w:r>
-        <w:t xml:space="preserve"> </w:t>
-      </w:r>
-      <w:proofErr w:type="spellStart"/>
-      <w:r>
-        <w:t>ap_fixed</w:t>
-      </w:r>
-      <w:proofErr w:type="spellEnd"/>
-      <w:r>
-        <w:t xml:space="preserve"> &lt;8,6&gt;, </w:t>
-      </w:r>
-    </w:p>
-    <w:p/>
-    <w:p>
-      <w:r>
-        <w:t>What backend does the submission use? (check all that apply)</w:t>
-      </w:r>
-    </w:p>
-    <w:p>
-      <w:pPr>
-        <w:numPr>
-          <w:ilvl w:val="0"/>
-          <w:numId w:val="7"/>
-        </w:numPr>
-      </w:pPr>
-      <w:r>
-        <w:t>Vendor backend, please name:</w:t>
-      </w:r>
-    </w:p>
-    <w:p>
-      <w:pPr>
-        <w:numPr>
-          <w:ilvl w:val="0"/>
-          <w:numId w:val="7"/>
-        </w:numPr>
-      </w:pPr>
-      <w:r>
-        <w:t>TF-Lite Micro</w:t>
-      </w:r>
-    </w:p>
-    <w:p>
-      <w:pPr>
-        <w:numPr>
-          <w:ilvl w:val="0"/>
-          <w:numId w:val="7"/>
-        </w:numPr>
-      </w:pPr>
-      <w:r>
-        <w:t>Micro TVM</w:t>
-      </w:r>
-    </w:p>
-    <w:p>
-      <w:pPr>
-        <w:ind w:left="360"/>
-      </w:pPr>
-      <w:r>
-        <w:rPr>
-          <w:rFonts w:ascii="Segoe UI Symbol" w:hAnsi="Segoe UI Symbol" w:cs="Segoe UI Symbol"/>
-          <w:b/>
-          <w:bCs/>
-        </w:rPr>
-        <w:t xml:space="preserve">✓ </w:t>
-      </w:r>
-      <w:r>
         <w:t>Other, please specify:</w:t>
       </w:r>
       <w:r>
@@ -1016,318 +1037,7 @@
     <w:p/>
     <w:p>
       <w:r>
-        <w:t>Wh</w:t>
-      </w:r>
-      <w:r>
-        <w:t>ich of the following techniques does the submission use? (check all that apply, ideally none if submitting to the closed division.)</w:t>
-      </w:r>
-    </w:p>
-    <w:p>
-      <w:pPr>
-        <w:ind w:left="360"/>
-      </w:pPr>
-      <w:r>
-        <w:rPr>
-          <w:rFonts w:ascii="Segoe UI Symbol" w:hAnsi="Segoe UI Symbol" w:cs="Segoe UI Symbol"/>
-          <w:b/>
-          <w:bCs/>
-        </w:rPr>
-        <w:t>✓</w:t>
-      </w:r>
-      <w:r>
-        <w:rPr>
-          <w:rFonts w:ascii="Segoe UI Symbol" w:hAnsi="Segoe UI Symbol" w:cs="Segoe UI Symbol"/>
-          <w:b/>
-          <w:bCs/>
-        </w:rPr>
-        <w:t xml:space="preserve">   </w:t>
-      </w:r>
-      <w:r>
-        <w:t>Quantization aware training</w:t>
-      </w:r>
-    </w:p>
-    <w:p>
-      <w:pPr>
-        <w:numPr>
-          <w:ilvl w:val="0"/>
-          <w:numId w:val="4"/>
-        </w:numPr>
-      </w:pPr>
-      <w:r>
-        <w:t>Wholesale weight replacement</w:t>
-      </w:r>
-    </w:p>
-    <w:p>
-      <w:pPr>
-        <w:numPr>
-          <w:ilvl w:val="0"/>
-          <w:numId w:val="4"/>
-        </w:numPr>
-      </w:pPr>
-      <w:r>
-        <w:t>Weight supplements</w:t>
-      </w:r>
-    </w:p>
-    <w:p>
-      <w:pPr>
-        <w:numPr>
-          <w:ilvl w:val="0"/>
-          <w:numId w:val="4"/>
-        </w:numPr>
-      </w:pPr>
-      <w:r>
-        <w:lastRenderedPageBreak/>
-        <w:t>Discarding non-zero weight elements</w:t>
-      </w:r>
-    </w:p>
-    <w:p>
-      <w:pPr>
-        <w:numPr>
-          <w:ilvl w:val="0"/>
-          <w:numId w:val="4"/>
-        </w:numPr>
-      </w:pPr>
-      <w:r>
-        <w:t>Pruning</w:t>
-      </w:r>
-    </w:p>
-    <w:p>
-      <w:pPr>
-        <w:numPr>
-          <w:ilvl w:val="0"/>
-          <w:numId w:val="4"/>
-        </w:numPr>
-      </w:pPr>
-      <w:r>
-        <w:t>Modi</w:t>
-      </w:r>
-      <w:r>
-        <w:t>fying weights during the timed portion of an inference run</w:t>
-      </w:r>
-    </w:p>
-    <w:p>
-      <w:pPr>
-        <w:numPr>
-          <w:ilvl w:val="0"/>
-          <w:numId w:val="4"/>
-        </w:numPr>
-      </w:pPr>
-      <w:r>
-        <w:t>Hard coding the total number of queries</w:t>
-      </w:r>
-    </w:p>
-    <w:p>
-      <w:pPr>
-        <w:numPr>
-          <w:ilvl w:val="0"/>
-          <w:numId w:val="4"/>
-        </w:numPr>
-      </w:pPr>
-      <w:r>
-        <w:t>None of the above</w:t>
-      </w:r>
-    </w:p>
-    <w:p/>
-    <w:p>
-      <w:r>
-        <w:t xml:space="preserve">Is the submission congruent with all relevant </w:t>
-      </w:r>
-      <w:proofErr w:type="spellStart"/>
-      <w:r>
-        <w:t>MLPerf</w:t>
-      </w:r>
-      <w:proofErr w:type="spellEnd"/>
-      <w:r>
-        <w:t xml:space="preserve"> rules?</w:t>
-      </w:r>
-    </w:p>
-    <w:p>
-      <w:pPr>
-        <w:ind w:left="360"/>
-      </w:pPr>
-      <w:r>
-        <w:rPr>
-          <w:rFonts w:ascii="Segoe UI Symbol" w:hAnsi="Segoe UI Symbol" w:cs="Segoe UI Symbol"/>
-          <w:b/>
-          <w:bCs/>
-        </w:rPr>
-        <w:t>✓</w:t>
-      </w:r>
-      <w:r>
-        <w:rPr>
-          <w:rFonts w:ascii="Segoe UI Symbol" w:hAnsi="Segoe UI Symbol" w:cs="Segoe UI Symbol"/>
-          <w:b/>
-          <w:bCs/>
-        </w:rPr>
-        <w:t xml:space="preserve">   </w:t>
-      </w:r>
-      <w:r>
-        <w:t>Yes</w:t>
-      </w:r>
-    </w:p>
-    <w:p>
-      <w:pPr>
-        <w:numPr>
-          <w:ilvl w:val="0"/>
-          <w:numId w:val="10"/>
-        </w:numPr>
-      </w:pPr>
-      <w:r>
-        <w:t>No</w:t>
-      </w:r>
-    </w:p>
-    <w:p/>
-    <w:p>
-      <w:r>
-        <w:t>If the answer to the above question is no, please explain:</w:t>
-      </w:r>
-    </w:p>
-    <w:p/>
-    <w:p/>
-    <w:p/>
-    <w:p>
-      <w:r>
-        <w:t>For each SUT, have you filled out the JSON system description file?</w:t>
-      </w:r>
-    </w:p>
-    <w:p>
-      <w:pPr>
-        <w:ind w:left="360"/>
-      </w:pPr>
-      <w:r>
-        <w:rPr>
-          <w:rFonts w:ascii="Segoe UI Symbol" w:hAnsi="Segoe UI Symbol" w:cs="Segoe UI Symbol"/>
-          <w:b/>
-          <w:bCs/>
-        </w:rPr>
-        <w:t>✓</w:t>
-      </w:r>
-      <w:r>
-        <w:rPr>
-          <w:rFonts w:ascii="Segoe UI Symbol" w:hAnsi="Segoe UI Symbol" w:cs="Segoe UI Symbol"/>
-          <w:b/>
-          <w:bCs/>
-        </w:rPr>
-        <w:t xml:space="preserve">   </w:t>
-      </w:r>
-      <w:r>
-        <w:t>Yes</w:t>
-      </w:r>
-    </w:p>
-    <w:p>
-      <w:pPr>
-        <w:numPr>
-          <w:ilvl w:val="0"/>
-          <w:numId w:val="8"/>
-        </w:numPr>
-      </w:pPr>
-      <w:r>
-        <w:t>No</w:t>
-      </w:r>
-      <w:bookmarkStart w:id="0" w:name="_GoBack"/>
-      <w:bookmarkEnd w:id="0"/>
-    </w:p>
-    <w:p/>
-    <w:p>
-      <w:r>
-        <w:t>For each SUT, does the submission accurately reflect the real-world performance of the SUT?</w:t>
-      </w:r>
-    </w:p>
-    <w:p>
-      <w:pPr>
-        <w:ind w:left="360"/>
-      </w:pPr>
-      <w:r>
-        <w:rPr>
-          <w:rFonts w:ascii="Segoe UI Symbol" w:hAnsi="Segoe UI Symbol" w:cs="Segoe UI Symbol"/>
-          <w:b/>
-          <w:bCs/>
-        </w:rPr>
-        <w:t>✓</w:t>
-      </w:r>
-      <w:r>
-        <w:rPr>
-          <w:rFonts w:ascii="Segoe UI Symbol" w:hAnsi="Segoe UI Symbol" w:cs="Segoe UI Symbol"/>
-          <w:b/>
-          <w:bCs/>
-        </w:rPr>
-        <w:t xml:space="preserve">   </w:t>
-      </w:r>
-      <w:r>
-        <w:t>Yes</w:t>
-      </w:r>
-    </w:p>
-    <w:p>
-      <w:pPr>
-        <w:numPr>
-          <w:ilvl w:val="0"/>
-          <w:numId w:val="8"/>
-        </w:numPr>
-      </w:pPr>
-      <w:r>
-        <w:t>No</w:t>
-      </w:r>
-    </w:p>
-    <w:p/>
-    <w:p>
-      <w:r>
-        <w:t>Does your submissi</w:t>
-      </w:r>
-      <w:r>
-        <w:t xml:space="preserve">on include the following: (check all that </w:t>
-      </w:r>
-      <w:proofErr w:type="gramStart"/>
-      <w:r>
-        <w:t>apply)</w:t>
-      </w:r>
-      <w:proofErr w:type="gramEnd"/>
-    </w:p>
-    <w:p>
-      <w:pPr>
-        <w:ind w:left="360"/>
-      </w:pPr>
-      <w:r>
-        <w:rPr>
-          <w:rFonts w:ascii="Segoe UI Symbol" w:hAnsi="Segoe UI Symbol" w:cs="Segoe UI Symbol"/>
-          <w:b/>
-          <w:bCs/>
-        </w:rPr>
-        <w:t>✓</w:t>
-      </w:r>
-      <w:r>
-        <w:rPr>
-          <w:rFonts w:ascii="Segoe UI Symbol" w:hAnsi="Segoe UI Symbol" w:cs="Segoe UI Symbol"/>
-          <w:b/>
-          <w:bCs/>
-        </w:rPr>
-        <w:t xml:space="preserve">   </w:t>
-      </w:r>
-      <w:r>
-        <w:t>System description file</w:t>
-      </w:r>
-    </w:p>
-    <w:p>
-      <w:pPr>
-        <w:ind w:left="360"/>
-      </w:pPr>
-      <w:r>
-        <w:rPr>
-          <w:rFonts w:ascii="Segoe UI Symbol" w:hAnsi="Segoe UI Symbol" w:cs="Segoe UI Symbol"/>
-          <w:b/>
-          <w:bCs/>
-        </w:rPr>
-        <w:t>✓</w:t>
-      </w:r>
-      <w:r>
-        <w:rPr>
-          <w:rFonts w:ascii="Segoe UI Symbol" w:hAnsi="Segoe UI Symbol" w:cs="Segoe UI Symbol"/>
-          <w:b/>
-          <w:bCs/>
-        </w:rPr>
-        <w:t xml:space="preserve">   </w:t>
-      </w:r>
-      <w:r>
-        <w:t>Code that implements the benchmarks</w:t>
+        <w:t>Which of the following techniques does the submission use? (check all that apply, ideally none if submitting to the closed division.)</w:t>
       </w:r>
     </w:p>
     <w:p>
@@ -1343,7 +1053,99 @@
         <w:t xml:space="preserve">✓   </w:t>
       </w:r>
       <w:r>
-        <w:t>Code/scripts that train the model(s) (Open Division)</w:t>
+        <w:t>Quantization aware training</w:t>
+      </w:r>
+    </w:p>
+    <w:p>
+      <w:pPr>
+        <w:numPr>
+          <w:ilvl w:val="0"/>
+          <w:numId w:val="4"/>
+        </w:numPr>
+      </w:pPr>
+      <w:r>
+        <w:t>Wholesale weight replacement</w:t>
+      </w:r>
+    </w:p>
+    <w:p>
+      <w:pPr>
+        <w:numPr>
+          <w:ilvl w:val="0"/>
+          <w:numId w:val="4"/>
+        </w:numPr>
+      </w:pPr>
+      <w:r>
+        <w:lastRenderedPageBreak/>
+        <w:t>Weight supplements</w:t>
+      </w:r>
+    </w:p>
+    <w:p>
+      <w:pPr>
+        <w:numPr>
+          <w:ilvl w:val="0"/>
+          <w:numId w:val="4"/>
+        </w:numPr>
+      </w:pPr>
+      <w:r>
+        <w:t>Discarding non-zero weight elements</w:t>
+      </w:r>
+    </w:p>
+    <w:p>
+      <w:pPr>
+        <w:numPr>
+          <w:ilvl w:val="0"/>
+          <w:numId w:val="4"/>
+        </w:numPr>
+      </w:pPr>
+      <w:r>
+        <w:t>Pruning</w:t>
+      </w:r>
+    </w:p>
+    <w:p>
+      <w:pPr>
+        <w:numPr>
+          <w:ilvl w:val="0"/>
+          <w:numId w:val="4"/>
+        </w:numPr>
+      </w:pPr>
+      <w:r>
+        <w:t>Modifying weights during the timed portion of an inference run</w:t>
+      </w:r>
+    </w:p>
+    <w:p>
+      <w:pPr>
+        <w:numPr>
+          <w:ilvl w:val="0"/>
+          <w:numId w:val="4"/>
+        </w:numPr>
+      </w:pPr>
+      <w:r>
+        <w:t>Hard coding the total number of queries</w:t>
+      </w:r>
+    </w:p>
+    <w:p>
+      <w:pPr>
+        <w:numPr>
+          <w:ilvl w:val="0"/>
+          <w:numId w:val="4"/>
+        </w:numPr>
+      </w:pPr>
+      <w:r>
+        <w:t>None of the above</w:t>
+      </w:r>
+    </w:p>
+    <w:p/>
+    <w:p>
+      <w:r>
+        <w:t xml:space="preserve">Is the submission congruent with all relevant </w:t>
+      </w:r>
+      <w:proofErr w:type="spellStart"/>
+      <w:r>
+        <w:t>MLPerf</w:t>
+      </w:r>
+      <w:proofErr w:type="spellEnd"/>
+      <w:r>
+        <w:t xml:space="preserve"> rules?</w:t>
       </w:r>
     </w:p>
     <w:p>
@@ -1356,101 +1158,226 @@
           <w:b/>
           <w:bCs/>
         </w:rPr>
-        <w:t>✓</w:t>
-      </w:r>
+        <w:t xml:space="preserve">✓   </w:t>
+      </w:r>
+      <w:r>
+        <w:t>Yes</w:t>
+      </w:r>
+    </w:p>
+    <w:p>
+      <w:pPr>
+        <w:numPr>
+          <w:ilvl w:val="0"/>
+          <w:numId w:val="10"/>
+        </w:numPr>
+      </w:pPr>
+      <w:r>
+        <w:t>No</w:t>
+      </w:r>
+    </w:p>
+    <w:p/>
+    <w:p>
+      <w:r>
+        <w:t>If the answer to the above question is no, please explain:</w:t>
+      </w:r>
+    </w:p>
+    <w:p/>
+    <w:p/>
+    <w:p/>
+    <w:p>
+      <w:r>
+        <w:t>For each SUT, have you filled out the JSON system description file?</w:t>
+      </w:r>
+    </w:p>
+    <w:p>
+      <w:pPr>
+        <w:ind w:left="360"/>
+      </w:pPr>
       <w:r>
         <w:rPr>
           <w:rFonts w:ascii="Segoe UI Symbol" w:hAnsi="Segoe UI Symbol" w:cs="Segoe UI Symbol"/>
           <w:b/>
           <w:bCs/>
         </w:rPr>
-        <w:t xml:space="preserve">   </w:t>
-      </w:r>
-      <w:r>
-        <w:t>Metadata that describes each system-implementation combination tested</w:t>
+        <w:t xml:space="preserve">✓   </w:t>
+      </w:r>
+      <w:r>
+        <w:t>Yes</w:t>
+      </w:r>
+    </w:p>
+    <w:p>
+      <w:pPr>
+        <w:numPr>
+          <w:ilvl w:val="0"/>
+          <w:numId w:val="8"/>
+        </w:numPr>
+      </w:pPr>
+      <w:r>
+        <w:t>No</w:t>
+      </w:r>
+    </w:p>
+    <w:p/>
+    <w:p>
+      <w:r>
+        <w:t>For each SUT, does the submission accurately reflect the real-world performance of the SUT?</w:t>
       </w:r>
     </w:p>
     <w:p>
       <w:pPr>
         <w:ind w:left="360"/>
       </w:pPr>
-      <w:proofErr w:type="gramStart"/>
       <w:r>
         <w:rPr>
           <w:rFonts w:ascii="Segoe UI Symbol" w:hAnsi="Segoe UI Symbol" w:cs="Segoe UI Symbol"/>
           <w:b/>
           <w:bCs/>
         </w:rPr>
-        <w:t>✓</w:t>
-      </w:r>
+        <w:t xml:space="preserve">✓   </w:t>
+      </w:r>
+      <w:r>
+        <w:t>Yes</w:t>
+      </w:r>
+    </w:p>
+    <w:p>
+      <w:pPr>
+        <w:numPr>
+          <w:ilvl w:val="0"/>
+          <w:numId w:val="8"/>
+        </w:numPr>
+      </w:pPr>
+      <w:r>
+        <w:t>No</w:t>
+      </w:r>
+    </w:p>
+    <w:p/>
+    <w:p>
+      <w:r>
+        <w:t xml:space="preserve">Does your submission include the following: (check all that </w:t>
+      </w:r>
+      <w:proofErr w:type="gramStart"/>
+      <w:r>
+        <w:t>apply)</w:t>
+      </w:r>
+      <w:proofErr w:type="gramEnd"/>
+    </w:p>
+    <w:p>
+      <w:pPr>
+        <w:ind w:left="360"/>
+      </w:pPr>
       <w:r>
         <w:rPr>
           <w:rFonts w:ascii="Segoe UI Symbol" w:hAnsi="Segoe UI Symbol" w:cs="Segoe UI Symbol"/>
           <w:b/>
           <w:bCs/>
         </w:rPr>
-        <w:t xml:space="preserve">  </w:t>
-      </w:r>
-      <w:r>
-        <w:t>Scripts</w:t>
-      </w:r>
-      <w:proofErr w:type="gramEnd"/>
-      <w:r>
-        <w:t xml:space="preserve"> that set up and </w:t>
-      </w:r>
-      <w:r>
-        <w:t>execute each system implementation tested</w:t>
+        <w:t xml:space="preserve">✓   </w:t>
+      </w:r>
+      <w:r>
+        <w:t>System description file</w:t>
       </w:r>
     </w:p>
     <w:p>
       <w:pPr>
         <w:ind w:left="360"/>
       </w:pPr>
-      <w:proofErr w:type="gramStart"/>
       <w:r>
         <w:rPr>
           <w:rFonts w:ascii="Segoe UI Symbol" w:hAnsi="Segoe UI Symbol" w:cs="Segoe UI Symbol"/>
           <w:b/>
           <w:bCs/>
         </w:rPr>
-        <w:t>✓</w:t>
-      </w:r>
+        <w:t xml:space="preserve">✓   </w:t>
+      </w:r>
+      <w:r>
+        <w:t>Code that implements the benchmarks</w:t>
+      </w:r>
+    </w:p>
+    <w:p>
+      <w:pPr>
+        <w:ind w:left="360"/>
+      </w:pPr>
       <w:r>
         <w:rPr>
           <w:rFonts w:ascii="Segoe UI Symbol" w:hAnsi="Segoe UI Symbol" w:cs="Segoe UI Symbol"/>
           <w:b/>
           <w:bCs/>
         </w:rPr>
-        <w:t xml:space="preserve">  </w:t>
-      </w:r>
-      <w:r>
-        <w:t>Result</w:t>
-      </w:r>
-      <w:proofErr w:type="gramEnd"/>
-      <w:r>
-        <w:t xml:space="preserve"> logs for each system implementation tested</w:t>
+        <w:t xml:space="preserve">✓   </w:t>
+      </w:r>
+      <w:r>
+        <w:t>Code/scripts that train the model(s) (Open Division)</w:t>
       </w:r>
     </w:p>
     <w:p>
       <w:pPr>
         <w:ind w:left="360"/>
       </w:pPr>
-      <w:proofErr w:type="gramStart"/>
       <w:r>
         <w:rPr>
           <w:rFonts w:ascii="Segoe UI Symbol" w:hAnsi="Segoe UI Symbol" w:cs="Segoe UI Symbol"/>
           <w:b/>
           <w:bCs/>
         </w:rPr>
-        <w:t>✓</w:t>
-      </w:r>
+        <w:t xml:space="preserve">✓   </w:t>
+      </w:r>
+      <w:r>
+        <w:t>Metadata that describes each system-implementation combination tested</w:t>
+      </w:r>
+    </w:p>
+    <w:p>
+      <w:pPr>
+        <w:ind w:left="360"/>
+      </w:pPr>
+      <w:proofErr w:type="gramStart"/>
       <w:r>
         <w:rPr>
           <w:rFonts w:ascii="Segoe UI Symbol" w:hAnsi="Segoe UI Symbol" w:cs="Segoe UI Symbol"/>
           <w:b/>
           <w:bCs/>
         </w:rPr>
-        <w:t xml:space="preserve">  </w:t>
+        <w:t xml:space="preserve">✓  </w:t>
+      </w:r>
+      <w:r>
+        <w:t>Scripts</w:t>
+      </w:r>
+      <w:proofErr w:type="gramEnd"/>
+      <w:r>
+        <w:t xml:space="preserve"> that set up and execute each system implementation tested</w:t>
+      </w:r>
+    </w:p>
+    <w:p>
+      <w:pPr>
+        <w:ind w:left="360"/>
+      </w:pPr>
+      <w:proofErr w:type="gramStart"/>
+      <w:r>
+        <w:rPr>
+          <w:rFonts w:ascii="Segoe UI Symbol" w:hAnsi="Segoe UI Symbol" w:cs="Segoe UI Symbol"/>
+          <w:b/>
+          <w:bCs/>
+        </w:rPr>
+        <w:t xml:space="preserve">✓  </w:t>
+      </w:r>
+      <w:r>
+        <w:t>Result</w:t>
+      </w:r>
+      <w:proofErr w:type="gramEnd"/>
+      <w:r>
+        <w:t xml:space="preserve"> logs for each system implementation tested</w:t>
+      </w:r>
+    </w:p>
+    <w:p>
+      <w:pPr>
+        <w:ind w:left="360"/>
+      </w:pPr>
+      <w:proofErr w:type="gramStart"/>
+      <w:r>
+        <w:rPr>
+          <w:rFonts w:ascii="Segoe UI Symbol" w:hAnsi="Segoe UI Symbol" w:cs="Segoe UI Symbol"/>
+          <w:b/>
+          <w:bCs/>
+        </w:rPr>
+        <w:t xml:space="preserve">✓  </w:t>
       </w:r>
       <w:r>
         <w:t>This</w:t>

</xml_diff>

<commit_message>
Update `hls4ml` README (#20)
* update

* Update README.md

* update

* update

* add contacts

* new board files link

* Update README.md

* make sdk-harness

* Update README.md

* remove activation optimizer

* add harness files

* Create README.md

* Add images for the README on the flash programming + edit script

* Obfuscate paths

* Update README.md

* Updating the README with a few more detials

* Update the readme with more details

* Update README.md

* Update README.md

* Update README.md

add full team members

* Update Checklist with correct perf numbers, numerics used

* Update README.md

Co-authored-by: Javier Duarte <javier.mauricio.duarte@cern.ch>
Co-authored-by: Nhan Tran <nhan.v.tran@gmail.com>
Co-authored-by: GDG <3743785+GiuseppeDiGuglielmo@users.noreply.github.com>
Co-authored-by: Giuseppe Di Guglielmo <giuseppe@cs.columbia.edu>
Co-authored-by: Ben Hawks <bhawks@fnal.gov>
</commit_message>
<xml_diff>
--- a/open/hls4ml/systems/TinyMLPerf v0.1 Submission Checklist.docx
+++ b/open/hls4ml/systems/TinyMLPerf v0.1 Submission Checklist.docx
@@ -42,163 +42,128 @@
           <w:b/>
           <w:bCs/>
         </w:rPr>
-        <w:t>✓</w:t>
-      </w:r>
+        <w:t xml:space="preserve">✓   </w:t>
+      </w:r>
+      <w:r>
+        <w:t>Open</w:t>
+      </w:r>
+    </w:p>
+    <w:p>
+      <w:pPr>
+        <w:numPr>
+          <w:ilvl w:val="0"/>
+          <w:numId w:val="11"/>
+        </w:numPr>
+      </w:pPr>
+      <w:r>
+        <w:t>Closed</w:t>
+      </w:r>
+    </w:p>
+    <w:p/>
+    <w:p>
+      <w:r>
+        <w:t>Category (check one):</w:t>
+      </w:r>
+    </w:p>
+    <w:p>
+      <w:pPr>
+        <w:ind w:left="450"/>
+      </w:pPr>
       <w:r>
         <w:rPr>
           <w:rFonts w:ascii="Segoe UI Symbol" w:hAnsi="Segoe UI Symbol" w:cs="Segoe UI Symbol"/>
           <w:b/>
           <w:bCs/>
         </w:rPr>
-        <w:t xml:space="preserve">   </w:t>
-      </w:r>
-      <w:r>
-        <w:t>Open</w:t>
+        <w:t xml:space="preserve">✓   </w:t>
+      </w:r>
+      <w:r>
+        <w:t>Available</w:t>
       </w:r>
     </w:p>
     <w:p>
       <w:pPr>
         <w:numPr>
           <w:ilvl w:val="0"/>
-          <w:numId w:val="11"/>
+          <w:numId w:val="5"/>
         </w:numPr>
       </w:pPr>
       <w:r>
-        <w:t>Closed</w:t>
+        <w:t>Preview</w:t>
+      </w:r>
+    </w:p>
+    <w:p>
+      <w:pPr>
+        <w:numPr>
+          <w:ilvl w:val="0"/>
+          <w:numId w:val="5"/>
+        </w:numPr>
+      </w:pPr>
+      <w:r>
+        <w:t>Research, Development, and Internal (RDI)</w:t>
       </w:r>
     </w:p>
     <w:p/>
     <w:p>
       <w:r>
-        <w:t>Category (check one):</w:t>
-      </w:r>
-    </w:p>
-    <w:p>
-      <w:pPr>
-        <w:ind w:left="450"/>
-      </w:pPr>
+        <w:t>Benchmark(s) (check all that apply):</w:t>
+      </w:r>
+    </w:p>
+    <w:p>
+      <w:pPr>
+        <w:numPr>
+          <w:ilvl w:val="0"/>
+          <w:numId w:val="5"/>
+        </w:numPr>
+      </w:pPr>
+      <w:r>
+        <w:t>Visual Wake Words</w:t>
+      </w:r>
+    </w:p>
+    <w:p>
+      <w:pPr>
+        <w:numPr>
+          <w:ilvl w:val="0"/>
+          <w:numId w:val="5"/>
+        </w:numPr>
+      </w:pPr>
+      <w:r>
+        <w:t>Keyword Spotting</w:t>
+      </w:r>
+    </w:p>
+    <w:p>
+      <w:pPr>
+        <w:ind w:left="540"/>
+      </w:pPr>
+      <w:proofErr w:type="gramStart"/>
       <w:r>
         <w:rPr>
           <w:rFonts w:ascii="Segoe UI Symbol" w:hAnsi="Segoe UI Symbol" w:cs="Segoe UI Symbol"/>
           <w:b/>
           <w:bCs/>
         </w:rPr>
-        <w:t>✓</w:t>
-      </w:r>
+        <w:t xml:space="preserve">✓  </w:t>
+      </w:r>
+      <w:r>
+        <w:t>Anomaly</w:t>
+      </w:r>
+      <w:proofErr w:type="gramEnd"/>
+      <w:r>
+        <w:t xml:space="preserve"> Detection</w:t>
+      </w:r>
+    </w:p>
+    <w:p>
+      <w:pPr>
+        <w:ind w:left="540"/>
+      </w:pPr>
+      <w:proofErr w:type="gramStart"/>
       <w:r>
         <w:rPr>
           <w:rFonts w:ascii="Segoe UI Symbol" w:hAnsi="Segoe UI Symbol" w:cs="Segoe UI Symbol"/>
           <w:b/>
           <w:bCs/>
         </w:rPr>
-        <w:t xml:space="preserve">   </w:t>
-      </w:r>
-      <w:r>
-        <w:t>Available</w:t>
-      </w:r>
-    </w:p>
-    <w:p>
-      <w:pPr>
-        <w:numPr>
-          <w:ilvl w:val="0"/>
-          <w:numId w:val="5"/>
-        </w:numPr>
-      </w:pPr>
-      <w:r>
-        <w:t>Preview</w:t>
-      </w:r>
-    </w:p>
-    <w:p>
-      <w:pPr>
-        <w:numPr>
-          <w:ilvl w:val="0"/>
-          <w:numId w:val="5"/>
-        </w:numPr>
-      </w:pPr>
-      <w:r>
-        <w:t>Research, Development, and Internal (RDI)</w:t>
-      </w:r>
-    </w:p>
-    <w:p/>
-    <w:p>
-      <w:r>
-        <w:t xml:space="preserve">Benchmark(s) </w:t>
-      </w:r>
-      <w:r>
-        <w:t>(check all that apply):</w:t>
-      </w:r>
-    </w:p>
-    <w:p>
-      <w:pPr>
-        <w:numPr>
-          <w:ilvl w:val="0"/>
-          <w:numId w:val="5"/>
-        </w:numPr>
-      </w:pPr>
-      <w:r>
-        <w:t>Visual Wake Words</w:t>
-      </w:r>
-    </w:p>
-    <w:p>
-      <w:pPr>
-        <w:numPr>
-          <w:ilvl w:val="0"/>
-          <w:numId w:val="5"/>
-        </w:numPr>
-      </w:pPr>
-      <w:r>
-        <w:t>Keyword Spotting</w:t>
-      </w:r>
-    </w:p>
-    <w:p>
-      <w:pPr>
-        <w:ind w:left="540"/>
-      </w:pPr>
-      <w:proofErr w:type="gramStart"/>
-      <w:r>
-        <w:rPr>
-          <w:rFonts w:ascii="Segoe UI Symbol" w:hAnsi="Segoe UI Symbol" w:cs="Segoe UI Symbol"/>
-          <w:b/>
-          <w:bCs/>
-        </w:rPr>
-        <w:t>✓</w:t>
-      </w:r>
-      <w:r>
-        <w:rPr>
-          <w:rFonts w:ascii="Segoe UI Symbol" w:hAnsi="Segoe UI Symbol" w:cs="Segoe UI Symbol"/>
-          <w:b/>
-          <w:bCs/>
-        </w:rPr>
-        <w:t xml:space="preserve">  </w:t>
-      </w:r>
-      <w:r>
-        <w:t>Anomaly</w:t>
-      </w:r>
-      <w:proofErr w:type="gramEnd"/>
-      <w:r>
-        <w:t xml:space="preserve"> Detection</w:t>
-      </w:r>
-    </w:p>
-    <w:p>
-      <w:pPr>
-        <w:ind w:left="540"/>
-      </w:pPr>
-      <w:proofErr w:type="gramStart"/>
-      <w:r>
-        <w:rPr>
-          <w:rFonts w:ascii="Segoe UI Symbol" w:hAnsi="Segoe UI Symbol" w:cs="Segoe UI Symbol"/>
-          <w:b/>
-          <w:bCs/>
-        </w:rPr>
-        <w:t>✓</w:t>
-      </w:r>
-      <w:r>
-        <w:rPr>
-          <w:rFonts w:ascii="Segoe UI Symbol" w:hAnsi="Segoe UI Symbol" w:cs="Segoe UI Symbol"/>
-          <w:b/>
-          <w:bCs/>
-        </w:rPr>
-        <w:t xml:space="preserve">  </w:t>
+        <w:t xml:space="preserve">✓  </w:t>
       </w:r>
       <w:r>
         <w:t>Image</w:t>
@@ -406,6 +371,12 @@
               </w:pBdr>
               <w:spacing w:line="240" w:lineRule="auto"/>
             </w:pPr>
+            <w:r>
+              <w:t>74.6%</w:t>
+            </w:r>
+            <w:r>
+              <w:t>/82%</w:t>
+            </w:r>
           </w:p>
         </w:tc>
       </w:tr>
@@ -495,7 +466,10 @@
               <w:spacing w:line="240" w:lineRule="auto"/>
             </w:pPr>
             <w:r>
-              <w:t>11%/51%</w:t>
+              <w:t>76.5%</w:t>
+            </w:r>
+            <w:r>
+              <w:t>/88%</w:t>
             </w:r>
           </w:p>
         </w:tc>
@@ -554,10 +528,7 @@
         </w:numPr>
       </w:pPr>
       <w:r>
-        <w:t>Yes (Image Classifica</w:t>
-      </w:r>
-      <w:r>
-        <w:t>tion ... 85% Accuracy)</w:t>
+        <w:t>Yes (Image Classification ... 85% Accuracy)</w:t>
       </w:r>
     </w:p>
     <w:p>
@@ -587,15 +558,7 @@
           <w:b/>
           <w:bCs/>
         </w:rPr>
-        <w:t>✓</w:t>
-      </w:r>
-      <w:r>
-        <w:rPr>
-          <w:rFonts w:ascii="Segoe UI Symbol" w:hAnsi="Segoe UI Symbol" w:cs="Segoe UI Symbol"/>
-          <w:b/>
-          <w:bCs/>
-        </w:rPr>
-        <w:t xml:space="preserve">   </w:t>
+        <w:t xml:space="preserve">✓   </w:t>
       </w:r>
       <w:r>
         <w:t>Yes</w:t>
@@ -615,10 +578,7 @@
     <w:p/>
     <w:p>
       <w:r>
-        <w:t>For each SUT and benchmark, does the submission use the EE</w:t>
-      </w:r>
-      <w:r>
-        <w:t>MBC Runner? (check one)</w:t>
+        <w:t>For each SUT and benchmark, does the submission use the EEMBC Runner? (check one)</w:t>
       </w:r>
     </w:p>
     <w:p>
@@ -632,15 +592,40 @@
           <w:bCs/>
         </w:rPr>
         <w:lastRenderedPageBreak/>
-        <w:t>✓</w:t>
-      </w:r>
+        <w:t xml:space="preserve">✓   </w:t>
+      </w:r>
+      <w:r>
+        <w:t>Yes</w:t>
+      </w:r>
+    </w:p>
+    <w:p>
+      <w:pPr>
+        <w:numPr>
+          <w:ilvl w:val="0"/>
+          <w:numId w:val="6"/>
+        </w:numPr>
+      </w:pPr>
+      <w:r>
+        <w:t>No</w:t>
+      </w:r>
+    </w:p>
+    <w:p/>
+    <w:p>
+      <w:r>
+        <w:t>For each SUT and benchmark, is the same code run in accuracy and performance modes? (check one)</w:t>
+      </w:r>
+    </w:p>
+    <w:p>
+      <w:pPr>
+        <w:ind w:left="360"/>
+      </w:pPr>
       <w:r>
         <w:rPr>
           <w:rFonts w:ascii="Segoe UI Symbol" w:hAnsi="Segoe UI Symbol" w:cs="Segoe UI Symbol"/>
           <w:b/>
           <w:bCs/>
         </w:rPr>
-        <w:t xml:space="preserve">   </w:t>
+        <w:t xml:space="preserve">✓   </w:t>
       </w:r>
       <w:r>
         <w:t>Yes</w:t>
@@ -650,7 +635,7 @@
       <w:pPr>
         <w:numPr>
           <w:ilvl w:val="0"/>
-          <w:numId w:val="6"/>
+          <w:numId w:val="2"/>
         </w:numPr>
       </w:pPr>
       <w:r>
@@ -660,7 +645,18 @@
     <w:p/>
     <w:p>
       <w:r>
-        <w:t>For each SUT and benchmark, is the same code run in accuracy and performance modes? (check one)</w:t>
+        <w:t>Are the weights calibrated using data outside of the official calibration set? (check one)</w:t>
+      </w:r>
+    </w:p>
+    <w:p>
+      <w:pPr>
+        <w:numPr>
+          <w:ilvl w:val="0"/>
+          <w:numId w:val="3"/>
+        </w:numPr>
+      </w:pPr>
+      <w:r>
+        <w:t>Yes</w:t>
       </w:r>
     </w:p>
     <w:p>
@@ -673,46 +669,62 @@
           <w:b/>
           <w:bCs/>
         </w:rPr>
-        <w:t>✓</w:t>
-      </w:r>
+        <w:t xml:space="preserve">✓    </w:t>
+      </w:r>
+      <w:r>
+        <w:t>No</w:t>
+      </w:r>
+    </w:p>
+    <w:p/>
+    <w:p>
+      <w:r>
+        <w:t xml:space="preserve">What </w:t>
+      </w:r>
+      <w:proofErr w:type="spellStart"/>
+      <w:r>
+        <w:t>numerics</w:t>
+      </w:r>
+      <w:proofErr w:type="spellEnd"/>
+      <w:r>
+        <w:t xml:space="preserve"> does the submission use? (check all that apply)</w:t>
+      </w:r>
+    </w:p>
+    <w:p>
+      <w:pPr>
+        <w:numPr>
+          <w:ilvl w:val="0"/>
+          <w:numId w:val="7"/>
+        </w:numPr>
+      </w:pPr>
+      <w:r>
+        <w:t>INT4</w:t>
+      </w:r>
+    </w:p>
+    <w:p>
+      <w:pPr>
+        <w:ind w:left="360"/>
+      </w:pPr>
       <w:r>
         <w:rPr>
           <w:rFonts w:ascii="Segoe UI Symbol" w:hAnsi="Segoe UI Symbol" w:cs="Segoe UI Symbol"/>
           <w:b/>
           <w:bCs/>
         </w:rPr>
-        <w:t xml:space="preserve">   </w:t>
-      </w:r>
-      <w:r>
-        <w:t>Yes</w:t>
+        <w:t xml:space="preserve">✓   </w:t>
+      </w:r>
+      <w:r>
+        <w:t>INT8</w:t>
       </w:r>
     </w:p>
     <w:p>
       <w:pPr>
         <w:numPr>
           <w:ilvl w:val="0"/>
-          <w:numId w:val="2"/>
+          <w:numId w:val="7"/>
         </w:numPr>
       </w:pPr>
       <w:r>
-        <w:t>No</w:t>
-      </w:r>
-    </w:p>
-    <w:p/>
-    <w:p>
-      <w:r>
-        <w:t>Are the weights calibrated using data outside of the official calibration set? (check one)</w:t>
-      </w:r>
-    </w:p>
-    <w:p>
-      <w:pPr>
-        <w:numPr>
-          <w:ilvl w:val="0"/>
-          <w:numId w:val="3"/>
-        </w:numPr>
-      </w:pPr>
-      <w:r>
-        <w:t>Yes</w:t>
+        <w:t>INT16</w:t>
       </w:r>
     </w:p>
     <w:p>
@@ -725,35 +737,210 @@
           <w:b/>
           <w:bCs/>
         </w:rPr>
-        <w:t>✓</w:t>
-      </w:r>
+        <w:t xml:space="preserve">✓   </w:t>
+      </w:r>
+      <w:r>
+        <w:t>UINT8</w:t>
+      </w:r>
+    </w:p>
+    <w:p>
+      <w:pPr>
+        <w:numPr>
+          <w:ilvl w:val="0"/>
+          <w:numId w:val="7"/>
+        </w:numPr>
+      </w:pPr>
+      <w:r>
+        <w:t>UINT16</w:t>
+      </w:r>
+    </w:p>
+    <w:p>
+      <w:pPr>
+        <w:numPr>
+          <w:ilvl w:val="0"/>
+          <w:numId w:val="7"/>
+        </w:numPr>
+      </w:pPr>
+      <w:r>
+        <w:t>FP11</w:t>
+      </w:r>
+    </w:p>
+    <w:p>
+      <w:pPr>
+        <w:numPr>
+          <w:ilvl w:val="0"/>
+          <w:numId w:val="7"/>
+        </w:numPr>
+      </w:pPr>
+      <w:r>
+        <w:t>FP16</w:t>
+      </w:r>
+      <w:bookmarkStart w:id="0" w:name="_GoBack"/>
+      <w:bookmarkEnd w:id="0"/>
+    </w:p>
+    <w:p>
+      <w:pPr>
+        <w:numPr>
+          <w:ilvl w:val="0"/>
+          <w:numId w:val="7"/>
+        </w:numPr>
+      </w:pPr>
+      <w:r>
+        <w:t>BF16</w:t>
+      </w:r>
+    </w:p>
+    <w:p>
+      <w:pPr>
+        <w:numPr>
+          <w:ilvl w:val="0"/>
+          <w:numId w:val="7"/>
+        </w:numPr>
+      </w:pPr>
+      <w:r>
+        <w:t>FP32</w:t>
+      </w:r>
+    </w:p>
+    <w:p>
+      <w:pPr>
+        <w:ind w:left="360"/>
+      </w:pPr>
       <w:r>
         <w:rPr>
           <w:rFonts w:ascii="Segoe UI Symbol" w:hAnsi="Segoe UI Symbol" w:cs="Segoe UI Symbol"/>
           <w:b/>
           <w:bCs/>
         </w:rPr>
-        <w:t xml:space="preserve">    </w:t>
-      </w:r>
-      <w:r>
-        <w:t>No</w:t>
+        <w:t xml:space="preserve">✓   </w:t>
+      </w:r>
+      <w:r>
+        <w:t>Other, please specify:</w:t>
+      </w:r>
+      <w:r>
+        <w:t xml:space="preserve"> </w:t>
+      </w:r>
+      <w:proofErr w:type="spellStart"/>
+      <w:r>
+        <w:t>ap_fixed</w:t>
+      </w:r>
+      <w:proofErr w:type="spellEnd"/>
+      <w:r>
+        <w:t xml:space="preserve"> </w:t>
+      </w:r>
+      <w:r>
+        <w:t>&lt;32,6&gt;, &lt;</w:t>
+      </w:r>
+      <w:r>
+        <w:t>16</w:t>
+      </w:r>
+      <w:r>
+        <w:t>,6&gt;,</w:t>
+      </w:r>
+      <w:r>
+        <w:t xml:space="preserve"> </w:t>
+      </w:r>
+      <w:r>
+        <w:t>&lt;14,6&gt;</w:t>
+      </w:r>
+      <w:r>
+        <w:t>,</w:t>
+      </w:r>
+      <w:r>
+        <w:t xml:space="preserve"> &lt;</w:t>
+      </w:r>
+      <w:r>
+        <w:t>11</w:t>
+      </w:r>
+      <w:r>
+        <w:t>,</w:t>
+      </w:r>
+      <w:r>
+        <w:t>11</w:t>
+      </w:r>
+      <w:r>
+        <w:t>&gt;,</w:t>
+      </w:r>
+      <w:r>
+        <w:t xml:space="preserve"> </w:t>
+      </w:r>
+      <w:r>
+        <w:t>&lt;</w:t>
+      </w:r>
+      <w:r>
+        <w:t>11</w:t>
+      </w:r>
+      <w:r>
+        <w:t>,6&gt;,  &lt;11,1&gt;,</w:t>
+      </w:r>
+      <w:r>
+        <w:t xml:space="preserve"> </w:t>
+      </w:r>
+      <w:r>
+        <w:t>&lt;12,6&gt;</w:t>
+      </w:r>
+      <w:r>
+        <w:t xml:space="preserve">, </w:t>
+      </w:r>
+      <w:r>
+        <w:t>&lt;9,6&gt;</w:t>
+      </w:r>
+      <w:r>
+        <w:t xml:space="preserve">, </w:t>
+      </w:r>
+      <w:r>
+        <w:t>&lt;8,</w:t>
+      </w:r>
+      <w:r>
+        <w:t>8</w:t>
+      </w:r>
+      <w:r>
+        <w:t>&gt;,</w:t>
+      </w:r>
+      <w:r>
+        <w:t xml:space="preserve"> </w:t>
+      </w:r>
+      <w:r>
+        <w:t>&lt;8,</w:t>
+      </w:r>
+      <w:r>
+        <w:t>6</w:t>
+      </w:r>
+      <w:r>
+        <w:t>&gt;</w:t>
+      </w:r>
+      <w:r>
+        <w:t xml:space="preserve">, </w:t>
+      </w:r>
+      <w:r>
+        <w:t>&lt;8,</w:t>
+      </w:r>
+      <w:r>
+        <w:t>3</w:t>
+      </w:r>
+      <w:r>
+        <w:t>&gt;</w:t>
+      </w:r>
+      <w:r>
+        <w:t>,</w:t>
+      </w:r>
+      <w:r>
+        <w:t xml:space="preserve"> </w:t>
+      </w:r>
+      <w:proofErr w:type="spellStart"/>
+      <w:r>
+        <w:t>ap_ufixed</w:t>
+      </w:r>
+      <w:proofErr w:type="spellEnd"/>
+      <w:r>
+        <w:t xml:space="preserve"> </w:t>
+      </w:r>
+      <w:r>
+        <w:t>&lt;8,0&gt;</w:t>
       </w:r>
     </w:p>
     <w:p/>
     <w:p>
       <w:r>
-        <w:t xml:space="preserve">What </w:t>
-      </w:r>
-      <w:proofErr w:type="spellStart"/>
-      <w:r>
-        <w:t>numerics</w:t>
-      </w:r>
-      <w:proofErr w:type="spellEnd"/>
-      <w:r>
-        <w:t xml:space="preserve"> does th</w:t>
-      </w:r>
-      <w:r>
-        <w:t>e submission use? (check all that apply)</w:t>
+        <w:t>What backend does the submission use? (check all that apply)</w:t>
       </w:r>
     </w:p>
     <w:p>
@@ -764,31 +951,7 @@
         </w:numPr>
       </w:pPr>
       <w:r>
-        <w:t>INT4</w:t>
-      </w:r>
-    </w:p>
-    <w:p>
-      <w:pPr>
-        <w:ind w:left="360"/>
-      </w:pPr>
-      <w:r>
-        <w:rPr>
-          <w:rFonts w:ascii="Segoe UI Symbol" w:hAnsi="Segoe UI Symbol" w:cs="Segoe UI Symbol"/>
-          <w:b/>
-          <w:bCs/>
-        </w:rPr>
-        <w:t>✓</w:t>
-      </w:r>
-      <w:r>
-        <w:rPr>
-          <w:rFonts w:ascii="Segoe UI Symbol" w:hAnsi="Segoe UI Symbol" w:cs="Segoe UI Symbol"/>
-          <w:b/>
-          <w:bCs/>
-        </w:rPr>
-        <w:t xml:space="preserve">   </w:t>
-      </w:r>
-      <w:r>
-        <w:t>INT8</w:t>
+        <w:t>Vendor backend, please name:</w:t>
       </w:r>
     </w:p>
     <w:p>
@@ -799,31 +962,7 @@
         </w:numPr>
       </w:pPr>
       <w:r>
-        <w:t>INT16</w:t>
-      </w:r>
-    </w:p>
-    <w:p>
-      <w:pPr>
-        <w:ind w:left="360"/>
-      </w:pPr>
-      <w:r>
-        <w:rPr>
-          <w:rFonts w:ascii="Segoe UI Symbol" w:hAnsi="Segoe UI Symbol" w:cs="Segoe UI Symbol"/>
-          <w:b/>
-          <w:bCs/>
-        </w:rPr>
-        <w:t>✓</w:t>
-      </w:r>
-      <w:r>
-        <w:rPr>
-          <w:rFonts w:ascii="Segoe UI Symbol" w:hAnsi="Segoe UI Symbol" w:cs="Segoe UI Symbol"/>
-          <w:b/>
-          <w:bCs/>
-        </w:rPr>
-        <w:t xml:space="preserve">   </w:t>
-      </w:r>
-      <w:r>
-        <w:t>UINT8</w:t>
+        <w:t>TF-Lite Micro</w:t>
       </w:r>
     </w:p>
     <w:p>
@@ -834,51 +973,7 @@
         </w:numPr>
       </w:pPr>
       <w:r>
-        <w:t>UINT16</w:t>
-      </w:r>
-    </w:p>
-    <w:p>
-      <w:pPr>
-        <w:numPr>
-          <w:ilvl w:val="0"/>
-          <w:numId w:val="7"/>
-        </w:numPr>
-      </w:pPr>
-      <w:r>
-        <w:t>FP11</w:t>
-      </w:r>
-    </w:p>
-    <w:p>
-      <w:pPr>
-        <w:numPr>
-          <w:ilvl w:val="0"/>
-          <w:numId w:val="7"/>
-        </w:numPr>
-      </w:pPr>
-      <w:r>
-        <w:t>FP16</w:t>
-      </w:r>
-    </w:p>
-    <w:p>
-      <w:pPr>
-        <w:numPr>
-          <w:ilvl w:val="0"/>
-          <w:numId w:val="7"/>
-        </w:numPr>
-      </w:pPr>
-      <w:r>
-        <w:t>BF16</w:t>
-      </w:r>
-    </w:p>
-    <w:p>
-      <w:pPr>
-        <w:numPr>
-          <w:ilvl w:val="0"/>
-          <w:numId w:val="7"/>
-        </w:numPr>
-      </w:pPr>
-      <w:r>
-        <w:t>FP32</w:t>
+        <w:t>Micro TVM</w:t>
       </w:r>
     </w:p>
     <w:p>
@@ -894,80 +989,6 @@
         <w:t xml:space="preserve">✓ </w:t>
       </w:r>
       <w:r>
-        <w:rPr>
-          <w:rFonts w:ascii="Segoe UI Symbol" w:hAnsi="Segoe UI Symbol" w:cs="Segoe UI Symbol"/>
-          <w:b/>
-          <w:bCs/>
-        </w:rPr>
-        <w:t xml:space="preserve">  </w:t>
-      </w:r>
-      <w:r>
-        <w:t>Other, please specify:</w:t>
-      </w:r>
-      <w:r>
-        <w:t xml:space="preserve"> </w:t>
-      </w:r>
-      <w:proofErr w:type="spellStart"/>
-      <w:r>
-        <w:t>ap_fixed</w:t>
-      </w:r>
-      <w:proofErr w:type="spellEnd"/>
-      <w:r>
-        <w:t xml:space="preserve"> &lt;8,6&gt;, </w:t>
-      </w:r>
-    </w:p>
-    <w:p/>
-    <w:p>
-      <w:r>
-        <w:t>What backend does the submission use? (check all that apply)</w:t>
-      </w:r>
-    </w:p>
-    <w:p>
-      <w:pPr>
-        <w:numPr>
-          <w:ilvl w:val="0"/>
-          <w:numId w:val="7"/>
-        </w:numPr>
-      </w:pPr>
-      <w:r>
-        <w:t>Vendor backend, please name:</w:t>
-      </w:r>
-    </w:p>
-    <w:p>
-      <w:pPr>
-        <w:numPr>
-          <w:ilvl w:val="0"/>
-          <w:numId w:val="7"/>
-        </w:numPr>
-      </w:pPr>
-      <w:r>
-        <w:t>TF-Lite Micro</w:t>
-      </w:r>
-    </w:p>
-    <w:p>
-      <w:pPr>
-        <w:numPr>
-          <w:ilvl w:val="0"/>
-          <w:numId w:val="7"/>
-        </w:numPr>
-      </w:pPr>
-      <w:r>
-        <w:t>Micro TVM</w:t>
-      </w:r>
-    </w:p>
-    <w:p>
-      <w:pPr>
-        <w:ind w:left="360"/>
-      </w:pPr>
-      <w:r>
-        <w:rPr>
-          <w:rFonts w:ascii="Segoe UI Symbol" w:hAnsi="Segoe UI Symbol" w:cs="Segoe UI Symbol"/>
-          <w:b/>
-          <w:bCs/>
-        </w:rPr>
-        <w:t xml:space="preserve">✓ </w:t>
-      </w:r>
-      <w:r>
         <w:t>Other, please specify:</w:t>
       </w:r>
       <w:r>
@@ -1016,318 +1037,7 @@
     <w:p/>
     <w:p>
       <w:r>
-        <w:t>Wh</w:t>
-      </w:r>
-      <w:r>
-        <w:t>ich of the following techniques does the submission use? (check all that apply, ideally none if submitting to the closed division.)</w:t>
-      </w:r>
-    </w:p>
-    <w:p>
-      <w:pPr>
-        <w:ind w:left="360"/>
-      </w:pPr>
-      <w:r>
-        <w:rPr>
-          <w:rFonts w:ascii="Segoe UI Symbol" w:hAnsi="Segoe UI Symbol" w:cs="Segoe UI Symbol"/>
-          <w:b/>
-          <w:bCs/>
-        </w:rPr>
-        <w:t>✓</w:t>
-      </w:r>
-      <w:r>
-        <w:rPr>
-          <w:rFonts w:ascii="Segoe UI Symbol" w:hAnsi="Segoe UI Symbol" w:cs="Segoe UI Symbol"/>
-          <w:b/>
-          <w:bCs/>
-        </w:rPr>
-        <w:t xml:space="preserve">   </w:t>
-      </w:r>
-      <w:r>
-        <w:t>Quantization aware training</w:t>
-      </w:r>
-    </w:p>
-    <w:p>
-      <w:pPr>
-        <w:numPr>
-          <w:ilvl w:val="0"/>
-          <w:numId w:val="4"/>
-        </w:numPr>
-      </w:pPr>
-      <w:r>
-        <w:t>Wholesale weight replacement</w:t>
-      </w:r>
-    </w:p>
-    <w:p>
-      <w:pPr>
-        <w:numPr>
-          <w:ilvl w:val="0"/>
-          <w:numId w:val="4"/>
-        </w:numPr>
-      </w:pPr>
-      <w:r>
-        <w:t>Weight supplements</w:t>
-      </w:r>
-    </w:p>
-    <w:p>
-      <w:pPr>
-        <w:numPr>
-          <w:ilvl w:val="0"/>
-          <w:numId w:val="4"/>
-        </w:numPr>
-      </w:pPr>
-      <w:r>
-        <w:lastRenderedPageBreak/>
-        <w:t>Discarding non-zero weight elements</w:t>
-      </w:r>
-    </w:p>
-    <w:p>
-      <w:pPr>
-        <w:numPr>
-          <w:ilvl w:val="0"/>
-          <w:numId w:val="4"/>
-        </w:numPr>
-      </w:pPr>
-      <w:r>
-        <w:t>Pruning</w:t>
-      </w:r>
-    </w:p>
-    <w:p>
-      <w:pPr>
-        <w:numPr>
-          <w:ilvl w:val="0"/>
-          <w:numId w:val="4"/>
-        </w:numPr>
-      </w:pPr>
-      <w:r>
-        <w:t>Modi</w:t>
-      </w:r>
-      <w:r>
-        <w:t>fying weights during the timed portion of an inference run</w:t>
-      </w:r>
-    </w:p>
-    <w:p>
-      <w:pPr>
-        <w:numPr>
-          <w:ilvl w:val="0"/>
-          <w:numId w:val="4"/>
-        </w:numPr>
-      </w:pPr>
-      <w:r>
-        <w:t>Hard coding the total number of queries</w:t>
-      </w:r>
-    </w:p>
-    <w:p>
-      <w:pPr>
-        <w:numPr>
-          <w:ilvl w:val="0"/>
-          <w:numId w:val="4"/>
-        </w:numPr>
-      </w:pPr>
-      <w:r>
-        <w:t>None of the above</w:t>
-      </w:r>
-    </w:p>
-    <w:p/>
-    <w:p>
-      <w:r>
-        <w:t xml:space="preserve">Is the submission congruent with all relevant </w:t>
-      </w:r>
-      <w:proofErr w:type="spellStart"/>
-      <w:r>
-        <w:t>MLPerf</w:t>
-      </w:r>
-      <w:proofErr w:type="spellEnd"/>
-      <w:r>
-        <w:t xml:space="preserve"> rules?</w:t>
-      </w:r>
-    </w:p>
-    <w:p>
-      <w:pPr>
-        <w:ind w:left="360"/>
-      </w:pPr>
-      <w:r>
-        <w:rPr>
-          <w:rFonts w:ascii="Segoe UI Symbol" w:hAnsi="Segoe UI Symbol" w:cs="Segoe UI Symbol"/>
-          <w:b/>
-          <w:bCs/>
-        </w:rPr>
-        <w:t>✓</w:t>
-      </w:r>
-      <w:r>
-        <w:rPr>
-          <w:rFonts w:ascii="Segoe UI Symbol" w:hAnsi="Segoe UI Symbol" w:cs="Segoe UI Symbol"/>
-          <w:b/>
-          <w:bCs/>
-        </w:rPr>
-        <w:t xml:space="preserve">   </w:t>
-      </w:r>
-      <w:r>
-        <w:t>Yes</w:t>
-      </w:r>
-    </w:p>
-    <w:p>
-      <w:pPr>
-        <w:numPr>
-          <w:ilvl w:val="0"/>
-          <w:numId w:val="10"/>
-        </w:numPr>
-      </w:pPr>
-      <w:r>
-        <w:t>No</w:t>
-      </w:r>
-    </w:p>
-    <w:p/>
-    <w:p>
-      <w:r>
-        <w:t>If the answer to the above question is no, please explain:</w:t>
-      </w:r>
-    </w:p>
-    <w:p/>
-    <w:p/>
-    <w:p/>
-    <w:p>
-      <w:r>
-        <w:t>For each SUT, have you filled out the JSON system description file?</w:t>
-      </w:r>
-    </w:p>
-    <w:p>
-      <w:pPr>
-        <w:ind w:left="360"/>
-      </w:pPr>
-      <w:r>
-        <w:rPr>
-          <w:rFonts w:ascii="Segoe UI Symbol" w:hAnsi="Segoe UI Symbol" w:cs="Segoe UI Symbol"/>
-          <w:b/>
-          <w:bCs/>
-        </w:rPr>
-        <w:t>✓</w:t>
-      </w:r>
-      <w:r>
-        <w:rPr>
-          <w:rFonts w:ascii="Segoe UI Symbol" w:hAnsi="Segoe UI Symbol" w:cs="Segoe UI Symbol"/>
-          <w:b/>
-          <w:bCs/>
-        </w:rPr>
-        <w:t xml:space="preserve">   </w:t>
-      </w:r>
-      <w:r>
-        <w:t>Yes</w:t>
-      </w:r>
-    </w:p>
-    <w:p>
-      <w:pPr>
-        <w:numPr>
-          <w:ilvl w:val="0"/>
-          <w:numId w:val="8"/>
-        </w:numPr>
-      </w:pPr>
-      <w:r>
-        <w:t>No</w:t>
-      </w:r>
-      <w:bookmarkStart w:id="0" w:name="_GoBack"/>
-      <w:bookmarkEnd w:id="0"/>
-    </w:p>
-    <w:p/>
-    <w:p>
-      <w:r>
-        <w:t>For each SUT, does the submission accurately reflect the real-world performance of the SUT?</w:t>
-      </w:r>
-    </w:p>
-    <w:p>
-      <w:pPr>
-        <w:ind w:left="360"/>
-      </w:pPr>
-      <w:r>
-        <w:rPr>
-          <w:rFonts w:ascii="Segoe UI Symbol" w:hAnsi="Segoe UI Symbol" w:cs="Segoe UI Symbol"/>
-          <w:b/>
-          <w:bCs/>
-        </w:rPr>
-        <w:t>✓</w:t>
-      </w:r>
-      <w:r>
-        <w:rPr>
-          <w:rFonts w:ascii="Segoe UI Symbol" w:hAnsi="Segoe UI Symbol" w:cs="Segoe UI Symbol"/>
-          <w:b/>
-          <w:bCs/>
-        </w:rPr>
-        <w:t xml:space="preserve">   </w:t>
-      </w:r>
-      <w:r>
-        <w:t>Yes</w:t>
-      </w:r>
-    </w:p>
-    <w:p>
-      <w:pPr>
-        <w:numPr>
-          <w:ilvl w:val="0"/>
-          <w:numId w:val="8"/>
-        </w:numPr>
-      </w:pPr>
-      <w:r>
-        <w:t>No</w:t>
-      </w:r>
-    </w:p>
-    <w:p/>
-    <w:p>
-      <w:r>
-        <w:t>Does your submissi</w:t>
-      </w:r>
-      <w:r>
-        <w:t xml:space="preserve">on include the following: (check all that </w:t>
-      </w:r>
-      <w:proofErr w:type="gramStart"/>
-      <w:r>
-        <w:t>apply)</w:t>
-      </w:r>
-      <w:proofErr w:type="gramEnd"/>
-    </w:p>
-    <w:p>
-      <w:pPr>
-        <w:ind w:left="360"/>
-      </w:pPr>
-      <w:r>
-        <w:rPr>
-          <w:rFonts w:ascii="Segoe UI Symbol" w:hAnsi="Segoe UI Symbol" w:cs="Segoe UI Symbol"/>
-          <w:b/>
-          <w:bCs/>
-        </w:rPr>
-        <w:t>✓</w:t>
-      </w:r>
-      <w:r>
-        <w:rPr>
-          <w:rFonts w:ascii="Segoe UI Symbol" w:hAnsi="Segoe UI Symbol" w:cs="Segoe UI Symbol"/>
-          <w:b/>
-          <w:bCs/>
-        </w:rPr>
-        <w:t xml:space="preserve">   </w:t>
-      </w:r>
-      <w:r>
-        <w:t>System description file</w:t>
-      </w:r>
-    </w:p>
-    <w:p>
-      <w:pPr>
-        <w:ind w:left="360"/>
-      </w:pPr>
-      <w:r>
-        <w:rPr>
-          <w:rFonts w:ascii="Segoe UI Symbol" w:hAnsi="Segoe UI Symbol" w:cs="Segoe UI Symbol"/>
-          <w:b/>
-          <w:bCs/>
-        </w:rPr>
-        <w:t>✓</w:t>
-      </w:r>
-      <w:r>
-        <w:rPr>
-          <w:rFonts w:ascii="Segoe UI Symbol" w:hAnsi="Segoe UI Symbol" w:cs="Segoe UI Symbol"/>
-          <w:b/>
-          <w:bCs/>
-        </w:rPr>
-        <w:t xml:space="preserve">   </w:t>
-      </w:r>
-      <w:r>
-        <w:t>Code that implements the benchmarks</w:t>
+        <w:t>Which of the following techniques does the submission use? (check all that apply, ideally none if submitting to the closed division.)</w:t>
       </w:r>
     </w:p>
     <w:p>
@@ -1343,7 +1053,99 @@
         <w:t xml:space="preserve">✓   </w:t>
       </w:r>
       <w:r>
-        <w:t>Code/scripts that train the model(s) (Open Division)</w:t>
+        <w:t>Quantization aware training</w:t>
+      </w:r>
+    </w:p>
+    <w:p>
+      <w:pPr>
+        <w:numPr>
+          <w:ilvl w:val="0"/>
+          <w:numId w:val="4"/>
+        </w:numPr>
+      </w:pPr>
+      <w:r>
+        <w:t>Wholesale weight replacement</w:t>
+      </w:r>
+    </w:p>
+    <w:p>
+      <w:pPr>
+        <w:numPr>
+          <w:ilvl w:val="0"/>
+          <w:numId w:val="4"/>
+        </w:numPr>
+      </w:pPr>
+      <w:r>
+        <w:lastRenderedPageBreak/>
+        <w:t>Weight supplements</w:t>
+      </w:r>
+    </w:p>
+    <w:p>
+      <w:pPr>
+        <w:numPr>
+          <w:ilvl w:val="0"/>
+          <w:numId w:val="4"/>
+        </w:numPr>
+      </w:pPr>
+      <w:r>
+        <w:t>Discarding non-zero weight elements</w:t>
+      </w:r>
+    </w:p>
+    <w:p>
+      <w:pPr>
+        <w:numPr>
+          <w:ilvl w:val="0"/>
+          <w:numId w:val="4"/>
+        </w:numPr>
+      </w:pPr>
+      <w:r>
+        <w:t>Pruning</w:t>
+      </w:r>
+    </w:p>
+    <w:p>
+      <w:pPr>
+        <w:numPr>
+          <w:ilvl w:val="0"/>
+          <w:numId w:val="4"/>
+        </w:numPr>
+      </w:pPr>
+      <w:r>
+        <w:t>Modifying weights during the timed portion of an inference run</w:t>
+      </w:r>
+    </w:p>
+    <w:p>
+      <w:pPr>
+        <w:numPr>
+          <w:ilvl w:val="0"/>
+          <w:numId w:val="4"/>
+        </w:numPr>
+      </w:pPr>
+      <w:r>
+        <w:t>Hard coding the total number of queries</w:t>
+      </w:r>
+    </w:p>
+    <w:p>
+      <w:pPr>
+        <w:numPr>
+          <w:ilvl w:val="0"/>
+          <w:numId w:val="4"/>
+        </w:numPr>
+      </w:pPr>
+      <w:r>
+        <w:t>None of the above</w:t>
+      </w:r>
+    </w:p>
+    <w:p/>
+    <w:p>
+      <w:r>
+        <w:t xml:space="preserve">Is the submission congruent with all relevant </w:t>
+      </w:r>
+      <w:proofErr w:type="spellStart"/>
+      <w:r>
+        <w:t>MLPerf</w:t>
+      </w:r>
+      <w:proofErr w:type="spellEnd"/>
+      <w:r>
+        <w:t xml:space="preserve"> rules?</w:t>
       </w:r>
     </w:p>
     <w:p>
@@ -1356,101 +1158,226 @@
           <w:b/>
           <w:bCs/>
         </w:rPr>
-        <w:t>✓</w:t>
-      </w:r>
+        <w:t xml:space="preserve">✓   </w:t>
+      </w:r>
+      <w:r>
+        <w:t>Yes</w:t>
+      </w:r>
+    </w:p>
+    <w:p>
+      <w:pPr>
+        <w:numPr>
+          <w:ilvl w:val="0"/>
+          <w:numId w:val="10"/>
+        </w:numPr>
+      </w:pPr>
+      <w:r>
+        <w:t>No</w:t>
+      </w:r>
+    </w:p>
+    <w:p/>
+    <w:p>
+      <w:r>
+        <w:t>If the answer to the above question is no, please explain:</w:t>
+      </w:r>
+    </w:p>
+    <w:p/>
+    <w:p/>
+    <w:p/>
+    <w:p>
+      <w:r>
+        <w:t>For each SUT, have you filled out the JSON system description file?</w:t>
+      </w:r>
+    </w:p>
+    <w:p>
+      <w:pPr>
+        <w:ind w:left="360"/>
+      </w:pPr>
       <w:r>
         <w:rPr>
           <w:rFonts w:ascii="Segoe UI Symbol" w:hAnsi="Segoe UI Symbol" w:cs="Segoe UI Symbol"/>
           <w:b/>
           <w:bCs/>
         </w:rPr>
-        <w:t xml:space="preserve">   </w:t>
-      </w:r>
-      <w:r>
-        <w:t>Metadata that describes each system-implementation combination tested</w:t>
+        <w:t xml:space="preserve">✓   </w:t>
+      </w:r>
+      <w:r>
+        <w:t>Yes</w:t>
+      </w:r>
+    </w:p>
+    <w:p>
+      <w:pPr>
+        <w:numPr>
+          <w:ilvl w:val="0"/>
+          <w:numId w:val="8"/>
+        </w:numPr>
+      </w:pPr>
+      <w:r>
+        <w:t>No</w:t>
+      </w:r>
+    </w:p>
+    <w:p/>
+    <w:p>
+      <w:r>
+        <w:t>For each SUT, does the submission accurately reflect the real-world performance of the SUT?</w:t>
       </w:r>
     </w:p>
     <w:p>
       <w:pPr>
         <w:ind w:left="360"/>
       </w:pPr>
-      <w:proofErr w:type="gramStart"/>
       <w:r>
         <w:rPr>
           <w:rFonts w:ascii="Segoe UI Symbol" w:hAnsi="Segoe UI Symbol" w:cs="Segoe UI Symbol"/>
           <w:b/>
           <w:bCs/>
         </w:rPr>
-        <w:t>✓</w:t>
-      </w:r>
+        <w:t xml:space="preserve">✓   </w:t>
+      </w:r>
+      <w:r>
+        <w:t>Yes</w:t>
+      </w:r>
+    </w:p>
+    <w:p>
+      <w:pPr>
+        <w:numPr>
+          <w:ilvl w:val="0"/>
+          <w:numId w:val="8"/>
+        </w:numPr>
+      </w:pPr>
+      <w:r>
+        <w:t>No</w:t>
+      </w:r>
+    </w:p>
+    <w:p/>
+    <w:p>
+      <w:r>
+        <w:t xml:space="preserve">Does your submission include the following: (check all that </w:t>
+      </w:r>
+      <w:proofErr w:type="gramStart"/>
+      <w:r>
+        <w:t>apply)</w:t>
+      </w:r>
+      <w:proofErr w:type="gramEnd"/>
+    </w:p>
+    <w:p>
+      <w:pPr>
+        <w:ind w:left="360"/>
+      </w:pPr>
       <w:r>
         <w:rPr>
           <w:rFonts w:ascii="Segoe UI Symbol" w:hAnsi="Segoe UI Symbol" w:cs="Segoe UI Symbol"/>
           <w:b/>
           <w:bCs/>
         </w:rPr>
-        <w:t xml:space="preserve">  </w:t>
-      </w:r>
-      <w:r>
-        <w:t>Scripts</w:t>
-      </w:r>
-      <w:proofErr w:type="gramEnd"/>
-      <w:r>
-        <w:t xml:space="preserve"> that set up and </w:t>
-      </w:r>
-      <w:r>
-        <w:t>execute each system implementation tested</w:t>
+        <w:t xml:space="preserve">✓   </w:t>
+      </w:r>
+      <w:r>
+        <w:t>System description file</w:t>
       </w:r>
     </w:p>
     <w:p>
       <w:pPr>
         <w:ind w:left="360"/>
       </w:pPr>
-      <w:proofErr w:type="gramStart"/>
       <w:r>
         <w:rPr>
           <w:rFonts w:ascii="Segoe UI Symbol" w:hAnsi="Segoe UI Symbol" w:cs="Segoe UI Symbol"/>
           <w:b/>
           <w:bCs/>
         </w:rPr>
-        <w:t>✓</w:t>
-      </w:r>
+        <w:t xml:space="preserve">✓   </w:t>
+      </w:r>
+      <w:r>
+        <w:t>Code that implements the benchmarks</w:t>
+      </w:r>
+    </w:p>
+    <w:p>
+      <w:pPr>
+        <w:ind w:left="360"/>
+      </w:pPr>
       <w:r>
         <w:rPr>
           <w:rFonts w:ascii="Segoe UI Symbol" w:hAnsi="Segoe UI Symbol" w:cs="Segoe UI Symbol"/>
           <w:b/>
           <w:bCs/>
         </w:rPr>
-        <w:t xml:space="preserve">  </w:t>
-      </w:r>
-      <w:r>
-        <w:t>Result</w:t>
-      </w:r>
-      <w:proofErr w:type="gramEnd"/>
-      <w:r>
-        <w:t xml:space="preserve"> logs for each system implementation tested</w:t>
+        <w:t xml:space="preserve">✓   </w:t>
+      </w:r>
+      <w:r>
+        <w:t>Code/scripts that train the model(s) (Open Division)</w:t>
       </w:r>
     </w:p>
     <w:p>
       <w:pPr>
         <w:ind w:left="360"/>
       </w:pPr>
-      <w:proofErr w:type="gramStart"/>
       <w:r>
         <w:rPr>
           <w:rFonts w:ascii="Segoe UI Symbol" w:hAnsi="Segoe UI Symbol" w:cs="Segoe UI Symbol"/>
           <w:b/>
           <w:bCs/>
         </w:rPr>
-        <w:t>✓</w:t>
-      </w:r>
+        <w:t xml:space="preserve">✓   </w:t>
+      </w:r>
+      <w:r>
+        <w:t>Metadata that describes each system-implementation combination tested</w:t>
+      </w:r>
+    </w:p>
+    <w:p>
+      <w:pPr>
+        <w:ind w:left="360"/>
+      </w:pPr>
+      <w:proofErr w:type="gramStart"/>
       <w:r>
         <w:rPr>
           <w:rFonts w:ascii="Segoe UI Symbol" w:hAnsi="Segoe UI Symbol" w:cs="Segoe UI Symbol"/>
           <w:b/>
           <w:bCs/>
         </w:rPr>
-        <w:t xml:space="preserve">  </w:t>
+        <w:t xml:space="preserve">✓  </w:t>
+      </w:r>
+      <w:r>
+        <w:t>Scripts</w:t>
+      </w:r>
+      <w:proofErr w:type="gramEnd"/>
+      <w:r>
+        <w:t xml:space="preserve"> that set up and execute each system implementation tested</w:t>
+      </w:r>
+    </w:p>
+    <w:p>
+      <w:pPr>
+        <w:ind w:left="360"/>
+      </w:pPr>
+      <w:proofErr w:type="gramStart"/>
+      <w:r>
+        <w:rPr>
+          <w:rFonts w:ascii="Segoe UI Symbol" w:hAnsi="Segoe UI Symbol" w:cs="Segoe UI Symbol"/>
+          <w:b/>
+          <w:bCs/>
+        </w:rPr>
+        <w:t xml:space="preserve">✓  </w:t>
+      </w:r>
+      <w:r>
+        <w:t>Result</w:t>
+      </w:r>
+      <w:proofErr w:type="gramEnd"/>
+      <w:r>
+        <w:t xml:space="preserve"> logs for each system implementation tested</w:t>
+      </w:r>
+    </w:p>
+    <w:p>
+      <w:pPr>
+        <w:ind w:left="360"/>
+      </w:pPr>
+      <w:proofErr w:type="gramStart"/>
+      <w:r>
+        <w:rPr>
+          <w:rFonts w:ascii="Segoe UI Symbol" w:hAnsi="Segoe UI Symbol" w:cs="Segoe UI Symbol"/>
+          <w:b/>
+          <w:bCs/>
+        </w:rPr>
+        <w:t xml:space="preserve">✓  </w:t>
       </w:r>
       <w:r>
         <w:t>This</w:t>

</xml_diff>